<commit_message>
Write up and SEO for new Article
</commit_message>
<xml_diff>
--- a/Articles/2024/6-SASS-Or-SCSS/12-Portfolio-Website/9-Formating-Main-Menu-Links/Write Up.docx
+++ b/Articles/2024/6-SASS-Or-SCSS/12-Portfolio-Website/9-Formating-Main-Menu-Links/Write Up.docx
@@ -8,6 +8,24 @@
       </w:pPr>
       <w:r>
         <w:t>Write Up</w:t>
+      </w:r>
+    </w:p>
+    <w:p>
+      <w:r>
+        <w:t>This week, we will be styling, or formatting the links in the main navigational menu. This will allow our menu to do some transitional fly-ins, along with some more styling maneuvers.</w:t>
+      </w:r>
+    </w:p>
+    <w:p>
+      <w:r>
+        <w:t>So, if this sounds at all interesting to you, then please join us for our brand-new article entitled:</w:t>
+      </w:r>
+    </w:p>
+    <w:p>
+      <w:pPr>
+        <w:pStyle w:val="Heading1"/>
+      </w:pPr>
+      <w:r>
+        <w:t>9 Formatting Main Menu Links</w:t>
       </w:r>
     </w:p>
     <w:p/>

</xml_diff>